<commit_message>
I removed the image and fixed the download cv link
</commit_message>
<xml_diff>
--- a/images/Resume- Sekooni Ayodeji King..docx
+++ b/images/Resume- Sekooni Ayodeji King..docx
@@ -551,63 +551,71 @@
         </w:rPr>
         <w:t xml:space="preserve">Limited experience with GitHub for collaborative development. </w:t>
       </w:r>
+    </w:p>
+    <w:p>
+      <w:pPr>
+        <w:ind w:firstLine="720"/>
+        <w:rPr>
+          <w:rFonts w:ascii="Times New Roman" w:hAnsi="Times New Roman" w:cs="Times New Roman"/>
+          <w:b/>
+          <w:bCs/>
+          <w:sz w:val="26"/>
+          <w:szCs w:val="26"/>
+        </w:rPr>
+      </w:pPr>
+      <w:r>
+        <w:rPr>
+          <w:rFonts w:ascii="Times New Roman" w:hAnsi="Times New Roman" w:cs="Times New Roman"/>
+          <w:b/>
+          <w:bCs/>
+          <w:sz w:val="26"/>
+          <w:szCs w:val="26"/>
+        </w:rPr>
+        <w:t xml:space="preserve">Programming Languages: </w:t>
+      </w:r>
+    </w:p>
+    <w:p>
+      <w:pPr>
+        <w:rPr>
+          <w:rFonts w:ascii="Times New Roman" w:hAnsi="Times New Roman" w:cs="Times New Roman"/>
+          <w:sz w:val="26"/>
+          <w:szCs w:val="26"/>
+        </w:rPr>
+      </w:pPr>
+      <w:r>
+        <w:rPr>
+          <w:rFonts w:ascii="Times New Roman" w:hAnsi="Times New Roman" w:cs="Times New Roman"/>
+          <w:sz w:val="26"/>
+          <w:szCs w:val="26"/>
+        </w:rPr>
+        <w:t xml:space="preserve">• HTML, CSS, JavaScript </w:t>
+      </w:r>
+    </w:p>
+    <w:p>
+      <w:pPr>
+        <w:rPr>
+          <w:rFonts w:ascii="Times New Roman" w:hAnsi="Times New Roman" w:cs="Times New Roman"/>
+          <w:sz w:val="26"/>
+          <w:szCs w:val="26"/>
+        </w:rPr>
+      </w:pPr>
+      <w:r>
+        <w:rPr>
+          <w:rFonts w:ascii="Times New Roman" w:hAnsi="Times New Roman" w:cs="Times New Roman"/>
+          <w:sz w:val="26"/>
+          <w:szCs w:val="26"/>
+        </w:rPr>
+        <w:t xml:space="preserve">• Python </w:t>
+      </w:r>
       <w:bookmarkStart w:id="0" w:name="_GoBack"/>
       <w:bookmarkEnd w:id="0"/>
-    </w:p>
-    <w:p>
-      <w:pPr>
-        <w:ind w:firstLine="720"/>
-        <w:rPr>
-          <w:rFonts w:ascii="Times New Roman" w:hAnsi="Times New Roman" w:cs="Times New Roman"/>
-          <w:b/>
-          <w:bCs/>
-          <w:sz w:val="26"/>
-          <w:szCs w:val="26"/>
-        </w:rPr>
-      </w:pPr>
-      <w:r>
-        <w:rPr>
-          <w:rFonts w:ascii="Times New Roman" w:hAnsi="Times New Roman" w:cs="Times New Roman"/>
-          <w:b/>
-          <w:bCs/>
-          <w:sz w:val="26"/>
-          <w:szCs w:val="26"/>
-        </w:rPr>
-        <w:t xml:space="preserve">Programming Languages: </w:t>
-      </w:r>
-    </w:p>
-    <w:p>
-      <w:pPr>
-        <w:rPr>
-          <w:rFonts w:ascii="Times New Roman" w:hAnsi="Times New Roman" w:cs="Times New Roman"/>
-          <w:sz w:val="26"/>
-          <w:szCs w:val="26"/>
-        </w:rPr>
-      </w:pPr>
-      <w:r>
-        <w:rPr>
-          <w:rFonts w:ascii="Times New Roman" w:hAnsi="Times New Roman" w:cs="Times New Roman"/>
-          <w:sz w:val="26"/>
-          <w:szCs w:val="26"/>
-        </w:rPr>
-        <w:t xml:space="preserve">• HTML, CSS, JavaScript </w:t>
-      </w:r>
-    </w:p>
-    <w:p>
-      <w:pPr>
-        <w:rPr>
-          <w:rFonts w:ascii="Times New Roman" w:hAnsi="Times New Roman" w:cs="Times New Roman"/>
-          <w:sz w:val="26"/>
-          <w:szCs w:val="26"/>
-        </w:rPr>
-      </w:pPr>
-      <w:r>
-        <w:rPr>
-          <w:rFonts w:ascii="Times New Roman" w:hAnsi="Times New Roman" w:cs="Times New Roman"/>
-          <w:sz w:val="26"/>
-          <w:szCs w:val="26"/>
-        </w:rPr>
-        <w:t xml:space="preserve">• Python </w:t>
+      <w:r>
+        <w:rPr>
+          <w:rFonts w:ascii="Times New Roman" w:hAnsi="Times New Roman" w:cs="Times New Roman"/>
+          <w:sz w:val="26"/>
+          <w:szCs w:val="26"/>
+        </w:rPr>
+        <w:t>and Django.</w:t>
       </w:r>
     </w:p>
     <w:p>

</xml_diff>